<commit_message>
update word mon co thuong
</commit_message>
<xml_diff>
--- a/quanlymanguon.docx
+++ b/quanlymanguon.docx
@@ -3454,8 +3454,6 @@
           </w:rPr>
           <w:t>Đối tượng người dùng</w:t>
         </w:r>
-        <w:bookmarkStart w:id="0" w:name="_GoBack"/>
-        <w:bookmarkEnd w:id="0"/>
         <w:r>
           <w:rPr>
             <w:rFonts w:ascii="Times New Roman" w:hAnsi="Times New Roman" w:cs="Times New Roman"/>
@@ -4865,36 +4863,30 @@
       <w:pPr>
         <w:pStyle w:val="1"/>
       </w:pPr>
-      <w:bookmarkStart w:id="1" w:name="_Toc22414287"/>
-      <w:bookmarkStart w:id="2" w:name="_Toc22459710"/>
-      <w:bookmarkStart w:id="3" w:name="_Toc22460254"/>
+      <w:bookmarkStart w:id="0" w:name="_Toc22414287"/>
+      <w:bookmarkStart w:id="1" w:name="_Toc22459710"/>
+      <w:bookmarkStart w:id="2" w:name="_Toc22460254"/>
       <w:r>
         <w:lastRenderedPageBreak/>
         <w:t>CHƯƠNG 1: TỔNG QUAN</w:t>
       </w:r>
+      <w:bookmarkEnd w:id="0"/>
       <w:bookmarkEnd w:id="1"/>
       <w:bookmarkEnd w:id="2"/>
+    </w:p>
+    <w:p>
+      <w:pPr>
+        <w:pStyle w:val="2"/>
+      </w:pPr>
+      <w:bookmarkStart w:id="3" w:name="_Toc22414288"/>
+      <w:bookmarkStart w:id="4" w:name="_Toc22459711"/>
+      <w:bookmarkStart w:id="5" w:name="_Toc22460255"/>
+      <w:r>
+        <w:t>Tổng quan</w:t>
+      </w:r>
       <w:bookmarkEnd w:id="3"/>
-    </w:p>
-    <w:p>
-      <w:pPr>
-        <w:pStyle w:val="2"/>
-      </w:pPr>
-      <w:bookmarkStart w:id="4" w:name="_Toc22414288"/>
-      <w:bookmarkStart w:id="5" w:name="_Toc22459711"/>
-      <w:bookmarkStart w:id="6" w:name="_Toc22460255"/>
-      <w:r>
-        <w:t>Tổng</w:t>
-      </w:r>
-      <w:r>
-        <w:t xml:space="preserve"> </w:t>
-      </w:r>
-      <w:r>
-        <w:t>quan</w:t>
-      </w:r>
       <w:bookmarkEnd w:id="4"/>
       <w:bookmarkEnd w:id="5"/>
-      <w:bookmarkEnd w:id="6"/>
       <w:r>
         <w:t xml:space="preserve"> </w:t>
       </w:r>
@@ -4907,15 +4899,15 @@
           <w:numId w:val="30"/>
         </w:numPr>
       </w:pPr>
-      <w:bookmarkStart w:id="7" w:name="_Toc22414289"/>
-      <w:bookmarkStart w:id="8" w:name="_Toc22459712"/>
-      <w:bookmarkStart w:id="9" w:name="_Toc22460256"/>
+      <w:bookmarkStart w:id="6" w:name="_Toc22414289"/>
+      <w:bookmarkStart w:id="7" w:name="_Toc22459712"/>
+      <w:bookmarkStart w:id="8" w:name="_Toc22460256"/>
       <w:r>
         <w:t>Tổng quan về Git</w:t>
       </w:r>
+      <w:bookmarkEnd w:id="6"/>
       <w:bookmarkEnd w:id="7"/>
       <w:bookmarkEnd w:id="8"/>
-      <w:bookmarkEnd w:id="9"/>
     </w:p>
     <w:p>
       <w:pPr>
@@ -4938,15 +4930,15 @@
       <w:pPr>
         <w:pStyle w:val="3"/>
       </w:pPr>
-      <w:bookmarkStart w:id="10" w:name="_Toc22414290"/>
-      <w:bookmarkStart w:id="11" w:name="_Toc22459713"/>
-      <w:bookmarkStart w:id="12" w:name="_Toc22460257"/>
+      <w:bookmarkStart w:id="9" w:name="_Toc22414290"/>
+      <w:bookmarkStart w:id="10" w:name="_Toc22459713"/>
+      <w:bookmarkStart w:id="11" w:name="_Toc22460257"/>
       <w:r>
         <w:t>Tổng quan về Web Tin Tức Công Nghệ</w:t>
       </w:r>
+      <w:bookmarkEnd w:id="9"/>
       <w:bookmarkEnd w:id="10"/>
       <w:bookmarkEnd w:id="11"/>
-      <w:bookmarkEnd w:id="12"/>
     </w:p>
     <w:p>
       <w:pPr>
@@ -4986,15 +4978,15 @@
       <w:pPr>
         <w:pStyle w:val="3"/>
       </w:pPr>
-      <w:bookmarkStart w:id="13" w:name="_Toc22414291"/>
-      <w:bookmarkStart w:id="14" w:name="_Toc22459714"/>
-      <w:bookmarkStart w:id="15" w:name="_Toc22460258"/>
+      <w:bookmarkStart w:id="12" w:name="_Toc22414291"/>
+      <w:bookmarkStart w:id="13" w:name="_Toc22459714"/>
+      <w:bookmarkStart w:id="14" w:name="_Toc22460258"/>
       <w:r>
         <w:t>Tại sao phải quản lý mã nguồn</w:t>
       </w:r>
+      <w:bookmarkEnd w:id="12"/>
       <w:bookmarkEnd w:id="13"/>
       <w:bookmarkEnd w:id="14"/>
-      <w:bookmarkEnd w:id="15"/>
     </w:p>
     <w:p>
       <w:pPr>
@@ -5068,15 +5060,15 @@
       <w:pPr>
         <w:pStyle w:val="2"/>
       </w:pPr>
-      <w:bookmarkStart w:id="16" w:name="_Toc22414292"/>
-      <w:bookmarkStart w:id="17" w:name="_Toc22459715"/>
-      <w:bookmarkStart w:id="18" w:name="_Toc22460259"/>
+      <w:bookmarkStart w:id="15" w:name="_Toc22414292"/>
+      <w:bookmarkStart w:id="16" w:name="_Toc22459715"/>
+      <w:bookmarkStart w:id="17" w:name="_Toc22460259"/>
       <w:r>
         <w:t>Lý do chọn Git</w:t>
       </w:r>
+      <w:bookmarkEnd w:id="15"/>
       <w:bookmarkEnd w:id="16"/>
       <w:bookmarkEnd w:id="17"/>
-      <w:bookmarkEnd w:id="18"/>
     </w:p>
     <w:p>
       <w:pPr>
@@ -5365,7 +5357,7 @@
         </w:rPr>
         <w:t>Miễn phí mọi thứ, không có private repositories</w:t>
       </w:r>
-      <w:bookmarkStart w:id="19" w:name="_Toc22414293"/>
+      <w:bookmarkStart w:id="18" w:name="_Toc22414293"/>
     </w:p>
     <w:p>
       <w:pPr>
@@ -5388,15 +5380,15 @@
       <w:pPr>
         <w:pStyle w:val="1"/>
       </w:pPr>
-      <w:bookmarkStart w:id="20" w:name="_Toc22459716"/>
-      <w:bookmarkStart w:id="21" w:name="_Toc22460260"/>
+      <w:bookmarkStart w:id="19" w:name="_Toc22459716"/>
+      <w:bookmarkStart w:id="20" w:name="_Toc22460260"/>
       <w:r>
         <w:lastRenderedPageBreak/>
         <w:t>CHƯƠNG 2. CƠ SỞ LÝ THUYẾT</w:t>
       </w:r>
+      <w:bookmarkEnd w:id="18"/>
       <w:bookmarkEnd w:id="19"/>
       <w:bookmarkEnd w:id="20"/>
-      <w:bookmarkEnd w:id="21"/>
     </w:p>
     <w:p>
       <w:pPr>
@@ -5417,7 +5409,7 @@
           <w:szCs w:val="26"/>
         </w:rPr>
       </w:pPr>
-      <w:bookmarkStart w:id="22" w:name="_Toc22414294"/>
+      <w:bookmarkStart w:id="21" w:name="_Toc22414294"/>
     </w:p>
     <w:p>
       <w:pPr>
@@ -5447,28 +5439,28 @@
           <w:numId w:val="39"/>
         </w:numPr>
       </w:pPr>
-      <w:bookmarkStart w:id="23" w:name="_Toc22459717"/>
-      <w:bookmarkStart w:id="24" w:name="_Toc22460261"/>
+      <w:bookmarkStart w:id="22" w:name="_Toc22459717"/>
+      <w:bookmarkStart w:id="23" w:name="_Toc22460261"/>
       <w:r>
         <w:t>Cơ sở lý thuyết</w:t>
       </w:r>
+      <w:bookmarkEnd w:id="21"/>
       <w:bookmarkEnd w:id="22"/>
       <w:bookmarkEnd w:id="23"/>
+    </w:p>
+    <w:p>
+      <w:pPr>
+        <w:pStyle w:val="3"/>
+      </w:pPr>
+      <w:bookmarkStart w:id="24" w:name="_Toc22414295"/>
+      <w:bookmarkStart w:id="25" w:name="_Toc22459718"/>
+      <w:bookmarkStart w:id="26" w:name="_Toc22460262"/>
+      <w:r>
+        <w:t>Giới thiệu Git</w:t>
+      </w:r>
       <w:bookmarkEnd w:id="24"/>
-    </w:p>
-    <w:p>
-      <w:pPr>
-        <w:pStyle w:val="3"/>
-      </w:pPr>
-      <w:bookmarkStart w:id="25" w:name="_Toc22414295"/>
-      <w:bookmarkStart w:id="26" w:name="_Toc22459718"/>
-      <w:bookmarkStart w:id="27" w:name="_Toc22460262"/>
-      <w:r>
-        <w:t>Giới thiệu Git</w:t>
-      </w:r>
       <w:bookmarkEnd w:id="25"/>
       <w:bookmarkEnd w:id="26"/>
-      <w:bookmarkEnd w:id="27"/>
     </w:p>
     <w:p>
       <w:pPr>
@@ -7395,15 +7387,15 @@
       <w:pPr>
         <w:pStyle w:val="3"/>
       </w:pPr>
-      <w:bookmarkStart w:id="28" w:name="_Toc22414296"/>
-      <w:bookmarkStart w:id="29" w:name="_Toc22459719"/>
-      <w:bookmarkStart w:id="30" w:name="_Toc22460263"/>
+      <w:bookmarkStart w:id="27" w:name="_Toc22414296"/>
+      <w:bookmarkStart w:id="28" w:name="_Toc22459719"/>
+      <w:bookmarkStart w:id="29" w:name="_Toc22460263"/>
       <w:r>
         <w:t>Giới thiệu Bitbucket</w:t>
       </w:r>
+      <w:bookmarkEnd w:id="27"/>
       <w:bookmarkEnd w:id="28"/>
       <w:bookmarkEnd w:id="29"/>
-      <w:bookmarkEnd w:id="30"/>
     </w:p>
     <w:p>
       <w:pPr>
@@ -7878,25 +7870,25 @@
       <w:pPr>
         <w:pStyle w:val="2"/>
       </w:pPr>
-      <w:bookmarkStart w:id="31" w:name="_Toc22459720"/>
-      <w:bookmarkStart w:id="32" w:name="_Toc22460264"/>
+      <w:bookmarkStart w:id="30" w:name="_Toc22459720"/>
+      <w:bookmarkStart w:id="31" w:name="_Toc22460264"/>
       <w:r>
         <w:t>Mô hình Phân nhánh</w:t>
       </w:r>
+      <w:bookmarkEnd w:id="30"/>
       <w:bookmarkEnd w:id="31"/>
+    </w:p>
+    <w:p>
+      <w:pPr>
+        <w:pStyle w:val="3"/>
+      </w:pPr>
+      <w:bookmarkStart w:id="32" w:name="_Toc22459721"/>
+      <w:bookmarkStart w:id="33" w:name="_Toc22460265"/>
+      <w:r>
+        <w:t>Những nhánh chính</w:t>
+      </w:r>
       <w:bookmarkEnd w:id="32"/>
-    </w:p>
-    <w:p>
-      <w:pPr>
-        <w:pStyle w:val="3"/>
-      </w:pPr>
-      <w:bookmarkStart w:id="33" w:name="_Toc22459721"/>
-      <w:bookmarkStart w:id="34" w:name="_Toc22460265"/>
-      <w:r>
-        <w:t>Những nhánh chính</w:t>
-      </w:r>
       <w:bookmarkEnd w:id="33"/>
-      <w:bookmarkEnd w:id="34"/>
     </w:p>
     <w:p>
       <w:pPr>
@@ -8624,13 +8616,13 @@
       <w:pPr>
         <w:pStyle w:val="3"/>
       </w:pPr>
-      <w:bookmarkStart w:id="35" w:name="_Toc22459722"/>
-      <w:bookmarkStart w:id="36" w:name="_Toc22460266"/>
+      <w:bookmarkStart w:id="34" w:name="_Toc22459722"/>
+      <w:bookmarkStart w:id="35" w:name="_Toc22460266"/>
       <w:r>
         <w:t>Tạo release branch</w:t>
       </w:r>
+      <w:bookmarkEnd w:id="34"/>
       <w:bookmarkEnd w:id="35"/>
-      <w:bookmarkEnd w:id="36"/>
     </w:p>
     <w:p>
       <w:pPr>
@@ -8731,13 +8723,13 @@
       <w:pPr>
         <w:pStyle w:val="3"/>
       </w:pPr>
-      <w:bookmarkStart w:id="37" w:name="_Toc22459723"/>
-      <w:bookmarkStart w:id="38" w:name="_Toc22460267"/>
+      <w:bookmarkStart w:id="36" w:name="_Toc22459723"/>
+      <w:bookmarkStart w:id="37" w:name="_Toc22460267"/>
       <w:r>
         <w:t>Kết thúc relase branch</w:t>
       </w:r>
+      <w:bookmarkEnd w:id="36"/>
       <w:bookmarkEnd w:id="37"/>
-      <w:bookmarkEnd w:id="38"/>
     </w:p>
     <w:p>
       <w:pPr>
@@ -9100,14 +9092,14 @@
       <w:pPr>
         <w:pStyle w:val="3"/>
       </w:pPr>
-      <w:bookmarkStart w:id="39" w:name="_Toc22459724"/>
-      <w:bookmarkStart w:id="40" w:name="_Toc22460268"/>
+      <w:bookmarkStart w:id="38" w:name="_Toc22459724"/>
+      <w:bookmarkStart w:id="39" w:name="_Toc22460268"/>
       <w:r>
         <w:lastRenderedPageBreak/>
         <w:t>Tạo hotfix branch</w:t>
       </w:r>
+      <w:bookmarkEnd w:id="38"/>
       <w:bookmarkEnd w:id="39"/>
-      <w:bookmarkEnd w:id="40"/>
     </w:p>
     <w:p>
       <w:pPr>
@@ -9281,13 +9273,13 @@
       <w:pPr>
         <w:pStyle w:val="3"/>
       </w:pPr>
-      <w:bookmarkStart w:id="41" w:name="_Toc22459725"/>
-      <w:bookmarkStart w:id="42" w:name="_Toc22460269"/>
+      <w:bookmarkStart w:id="40" w:name="_Toc22459725"/>
+      <w:bookmarkStart w:id="41" w:name="_Toc22460269"/>
       <w:r>
         <w:t>Kết thúc hotfix branch</w:t>
       </w:r>
+      <w:bookmarkEnd w:id="40"/>
       <w:bookmarkEnd w:id="41"/>
-      <w:bookmarkEnd w:id="42"/>
     </w:p>
     <w:p>
       <w:pPr>
@@ -9468,25 +9460,90 @@
       <w:pPr>
         <w:pStyle w:val="2"/>
       </w:pPr>
-      <w:bookmarkStart w:id="43" w:name="_Toc22459726"/>
-      <w:bookmarkStart w:id="44" w:name="_Toc22460270"/>
+      <w:bookmarkStart w:id="42" w:name="_Toc22459726"/>
+      <w:bookmarkStart w:id="43" w:name="_Toc22460270"/>
       <w:r>
         <w:t>Danh sách các lệnh git sử dụng trong quá trình bảo trì</w:t>
       </w:r>
+      <w:bookmarkEnd w:id="42"/>
       <w:bookmarkEnd w:id="43"/>
+    </w:p>
+    <w:p>
+      <w:pPr>
+        <w:pStyle w:val="3"/>
+      </w:pPr>
+      <w:bookmarkStart w:id="44" w:name="_Toc22459727"/>
+      <w:bookmarkStart w:id="45" w:name="_Toc22460271"/>
+      <w:r>
+        <w:t>git merge &lt;branch&gt;</w:t>
+      </w:r>
       <w:bookmarkEnd w:id="44"/>
+      <w:bookmarkEnd w:id="45"/>
+    </w:p>
+    <w:p>
+      <w:pPr>
+        <w:pStyle w:val="5"/>
+        <w:rPr>
+          <w:szCs w:val="26"/>
+        </w:rPr>
+      </w:pPr>
+      <w:r>
+        <w:rPr>
+          <w:szCs w:val="26"/>
+        </w:rPr>
+        <w:t>Nếu bạn đã thực hiện một loạt các thay đổi cho một branch, giả dụ tên branch là “develop”, và bạn muốn hợp nhất branch đó vào branch chính - master của bạn, bạn sử dụng câu lệnh </w:t>
+      </w:r>
+      <w:r>
+        <w:rPr>
+          <w:bCs/>
+          <w:szCs w:val="26"/>
+        </w:rPr>
+        <w:t>git merge &lt;tên branch&gt;.</w:t>
+      </w:r>
+      <w:r>
+        <w:rPr>
+          <w:szCs w:val="26"/>
+        </w:rPr>
+        <w:t> Bạn sẽ </w:t>
+      </w:r>
+      <w:r>
+        <w:rPr>
+          <w:bCs/>
+          <w:szCs w:val="26"/>
+        </w:rPr>
+        <w:t>checkout </w:t>
+      </w:r>
+      <w:r>
+        <w:rPr>
+          <w:szCs w:val="26"/>
+        </w:rPr>
+        <w:t>nhánh master, rồi chạy lệnh </w:t>
+      </w:r>
+      <w:r>
+        <w:rPr>
+          <w:bCs/>
+          <w:szCs w:val="26"/>
+        </w:rPr>
+        <w:t>git merge develop</w:t>
+      </w:r>
+      <w:r>
+        <w:rPr>
+          <w:szCs w:val="26"/>
+        </w:rPr>
+        <w:t> để hợp nhất nhánh develop vào nhánh master.</w:t>
+      </w:r>
     </w:p>
     <w:p>
       <w:pPr>
         <w:pStyle w:val="3"/>
       </w:pPr>
-      <w:bookmarkStart w:id="45" w:name="_Toc22459727"/>
-      <w:bookmarkStart w:id="46" w:name="_Toc22460271"/>
-      <w:r>
-        <w:t>git merge &lt;branch&gt;</w:t>
-      </w:r>
-      <w:bookmarkEnd w:id="45"/>
+      <w:bookmarkStart w:id="46" w:name="_Toc22459728"/>
+      <w:bookmarkStart w:id="47" w:name="_Toc22460272"/>
+      <w:r>
+        <w:t>git pull origin &lt;branch&gt;</w:t>
+      </w:r>
       <w:bookmarkEnd w:id="46"/>
+      <w:bookmarkEnd w:id="47"/>
     </w:p>
     <w:p>
       <w:pPr>
@@ -9499,98 +9556,33 @@
         <w:rPr>
           <w:szCs w:val="26"/>
         </w:rPr>
-        <w:t>Nếu bạn đã thực hiện một loạt các thay đổi cho một branch, giả dụ tên branch là “develop”, và bạn muốn hợp nhất branch đó vào branch chính - master của bạn, bạn sử dụng câu lệnh </w:t>
+        <w:t>Nếu bạn làm việc với nhiều người, bạn sẽ gặp trường hợp trên GitHub đã được cập nhật rồi nhưng máy bạn lại không có những thay đổi đó. Khi đó, bạn có thể sử dụng lệnh </w:t>
       </w:r>
       <w:r>
         <w:rPr>
           <w:bCs/>
           <w:szCs w:val="26"/>
         </w:rPr>
-        <w:t>git merge &lt;tên branch&gt;.</w:t>
-      </w:r>
-      <w:r>
-        <w:rPr>
-          <w:szCs w:val="26"/>
-        </w:rPr>
-        <w:t> Bạn sẽ </w:t>
-      </w:r>
-      <w:r>
-        <w:rPr>
-          <w:bCs/>
-          <w:szCs w:val="26"/>
-        </w:rPr>
-        <w:t>checkout </w:t>
-      </w:r>
-      <w:r>
-        <w:rPr>
-          <w:szCs w:val="26"/>
-        </w:rPr>
-        <w:t>nhánh master, rồi chạy lệnh </w:t>
-      </w:r>
-      <w:r>
-        <w:rPr>
-          <w:bCs/>
-          <w:szCs w:val="26"/>
-        </w:rPr>
-        <w:t>git merge develop</w:t>
-      </w:r>
-      <w:r>
-        <w:rPr>
-          <w:szCs w:val="26"/>
-        </w:rPr>
-        <w:t> để hợp nhất nhánh develop vào nhánh master.</w:t>
+        <w:t>git pull origin &lt;tên branch&gt; </w:t>
+      </w:r>
+      <w:r>
+        <w:rPr>
+          <w:szCs w:val="26"/>
+        </w:rPr>
+        <w:t>để kéo những thay đổi mới nhất về.</w:t>
       </w:r>
     </w:p>
     <w:p>
       <w:pPr>
         <w:pStyle w:val="3"/>
       </w:pPr>
-      <w:bookmarkStart w:id="47" w:name="_Toc22459728"/>
-      <w:bookmarkStart w:id="48" w:name="_Toc22460272"/>
-      <w:r>
-        <w:t>git pull origin &lt;branch&gt;</w:t>
-      </w:r>
-      <w:bookmarkEnd w:id="47"/>
+      <w:bookmarkStart w:id="48" w:name="_Toc22459729"/>
+      <w:bookmarkStart w:id="49" w:name="_Toc22460273"/>
+      <w:r>
+        <w:t>git status git diff –stat</w:t>
+      </w:r>
       <w:bookmarkEnd w:id="48"/>
-    </w:p>
-    <w:p>
-      <w:pPr>
-        <w:pStyle w:val="5"/>
-        <w:rPr>
-          <w:szCs w:val="26"/>
-        </w:rPr>
-      </w:pPr>
-      <w:r>
-        <w:rPr>
-          <w:szCs w:val="26"/>
-        </w:rPr>
-        <w:t>Nếu bạn làm việc với nhiều người, bạn sẽ gặp trường hợp trên GitHub đã được cập nhật rồi nhưng máy bạn lại không có những thay đổi đó. Khi đó, bạn có thể sử dụng lệnh </w:t>
-      </w:r>
-      <w:r>
-        <w:rPr>
-          <w:bCs/>
-          <w:szCs w:val="26"/>
-        </w:rPr>
-        <w:t>git pull origin &lt;tên branch&gt; </w:t>
-      </w:r>
-      <w:r>
-        <w:rPr>
-          <w:szCs w:val="26"/>
-        </w:rPr>
-        <w:t>để kéo những thay đổi mới nhất về.</w:t>
-      </w:r>
-    </w:p>
-    <w:p>
-      <w:pPr>
-        <w:pStyle w:val="3"/>
-      </w:pPr>
-      <w:bookmarkStart w:id="49" w:name="_Toc22459729"/>
-      <w:bookmarkStart w:id="50" w:name="_Toc22460273"/>
-      <w:r>
-        <w:t>git status git diff –stat</w:t>
-      </w:r>
       <w:bookmarkEnd w:id="49"/>
-      <w:bookmarkEnd w:id="50"/>
     </w:p>
     <w:p>
       <w:pPr>
@@ -9650,13 +9642,13 @@
       <w:pPr>
         <w:pStyle w:val="3"/>
       </w:pPr>
-      <w:bookmarkStart w:id="51" w:name="_Toc22459730"/>
-      <w:bookmarkStart w:id="52" w:name="_Toc22460274"/>
+      <w:bookmarkStart w:id="50" w:name="_Toc22459730"/>
+      <w:bookmarkStart w:id="51" w:name="_Toc22460274"/>
       <w:r>
         <w:t>git log</w:t>
       </w:r>
+      <w:bookmarkEnd w:id="50"/>
       <w:bookmarkEnd w:id="51"/>
-      <w:bookmarkEnd w:id="52"/>
     </w:p>
     <w:p>
       <w:pPr>
@@ -9689,74 +9681,78 @@
       <w:pPr>
         <w:pStyle w:val="3"/>
       </w:pPr>
-      <w:bookmarkStart w:id="53" w:name="_Toc22459731"/>
-      <w:bookmarkStart w:id="54" w:name="_Toc22460275"/>
+      <w:bookmarkStart w:id="52" w:name="_Toc22459731"/>
+      <w:bookmarkStart w:id="53" w:name="_Toc22460275"/>
       <w:r>
         <w:lastRenderedPageBreak/>
         <w:t>git checkout c3d88eaa1aa4e4d5f</w:t>
       </w:r>
+      <w:bookmarkEnd w:id="52"/>
       <w:bookmarkEnd w:id="53"/>
+    </w:p>
+    <w:p>
+      <w:pPr>
+        <w:pStyle w:val="5"/>
+        <w:rPr>
+          <w:szCs w:val="26"/>
+        </w:rPr>
+      </w:pPr>
+      <w:r>
+        <w:rPr>
+          <w:szCs w:val="26"/>
+        </w:rPr>
+        <w:t>Giả dụ bạn push một commit phá app của bạn. Thay vì bạn ngồi fix bug thì bạn quay lại một commit trước và thử lại. Nếu bạn muốn quay ngược lại và </w:t>
+      </w:r>
+      <w:r>
+        <w:rPr>
+          <w:bCs/>
+          <w:szCs w:val="26"/>
+        </w:rPr>
+        <w:t>checkout </w:t>
+      </w:r>
+      <w:r>
+        <w:rPr>
+          <w:szCs w:val="26"/>
+        </w:rPr>
+        <w:t>app của bạn từ các lần commit trước, bạn có thể làm nó trực tiếp bằng cách sử dụng dãy hash đó. Bằng cách này, app của bạn tách rời với phiên bản hiện tại (bởi bạn đang chỉnh sửa một bản ghi chép cũ, chứ không phải bản ghi chép hiện tại.</w:t>
+      </w:r>
+    </w:p>
+    <w:p>
+      <w:pPr>
+        <w:pStyle w:val="2"/>
+      </w:pPr>
+      <w:bookmarkStart w:id="54" w:name="_Toc22459732"/>
+      <w:bookmarkStart w:id="55" w:name="_Toc22460276"/>
+      <w:r>
+        <w:t xml:space="preserve">Sử dụng phần mềm phpstrom quản lý souce code trên git và </w:t>
+      </w:r>
+      <w:r>
+        <w:t>bảo trì dự án</w:t>
+      </w:r>
       <w:bookmarkEnd w:id="54"/>
-    </w:p>
-    <w:p>
-      <w:pPr>
-        <w:pStyle w:val="5"/>
-        <w:rPr>
-          <w:szCs w:val="26"/>
-        </w:rPr>
-      </w:pPr>
-      <w:r>
-        <w:rPr>
-          <w:szCs w:val="26"/>
-        </w:rPr>
-        <w:t>Giả dụ bạn push một commit phá app của bạn. Thay vì bạn ngồi fix bug thì bạn quay lại một commit trước và thử lại. Nếu bạn muốn quay ngược lại và </w:t>
-      </w:r>
-      <w:r>
-        <w:rPr>
-          <w:bCs/>
-          <w:szCs w:val="26"/>
-        </w:rPr>
-        <w:t>checkout </w:t>
-      </w:r>
-      <w:r>
-        <w:rPr>
-          <w:szCs w:val="26"/>
-        </w:rPr>
-        <w:t>app của bạn từ các lần commit trước, bạn có thể làm nó trực tiếp bằng cách sử dụng dãy hash đó. Bằng cách này, app của bạn tách rời với phiên bản hiện tại (bởi bạn đang chỉnh sửa một bản ghi chép cũ, chứ không phải bản ghi chép hiện tại.</w:t>
-      </w:r>
-    </w:p>
-    <w:p>
-      <w:pPr>
-        <w:pStyle w:val="2"/>
-      </w:pPr>
-      <w:bookmarkStart w:id="55" w:name="_Toc22459732"/>
-      <w:bookmarkStart w:id="56" w:name="_Toc22460276"/>
-      <w:r>
-        <w:t xml:space="preserve">Sử dụng phần mềm phpstrom quản lý souce code trên git và </w:t>
-      </w:r>
-      <w:r>
-        <w:t>bảo trì dự án</w:t>
-      </w:r>
       <w:bookmarkEnd w:id="55"/>
+    </w:p>
+    <w:p>
+      <w:pPr>
+        <w:pStyle w:val="3"/>
+      </w:pPr>
+      <w:bookmarkStart w:id="56" w:name="_Toc22459733"/>
+      <w:bookmarkStart w:id="57" w:name="_Toc22460277"/>
+      <w:r>
+        <w:t>Giao diện chính của phần mềm</w:t>
+      </w:r>
       <w:bookmarkEnd w:id="56"/>
-    </w:p>
-    <w:p>
-      <w:pPr>
-        <w:pStyle w:val="3"/>
-      </w:pPr>
-      <w:bookmarkStart w:id="57" w:name="_Toc22459733"/>
-      <w:bookmarkStart w:id="58" w:name="_Toc22460277"/>
-      <w:r>
-        <w:t>Giao diện chính của phần mềm</w:t>
-      </w:r>
       <w:bookmarkEnd w:id="57"/>
-      <w:bookmarkEnd w:id="58"/>
     </w:p>
     <w:p>
       <w:pPr>
         <w:pStyle w:val="anh"/>
       </w:pPr>
       <w:r>
+        <w:rPr>
+          <w:noProof/>
+          <w:lang w:eastAsia="en-US"/>
+        </w:rPr>
         <w:drawing>
           <wp:inline distT="0" distB="0" distL="0" distR="0" wp14:anchorId="2C472DD6" wp14:editId="41B628EF">
             <wp:extent cx="4788569" cy="3102849"/>
@@ -9798,13 +9794,13 @@
       <w:pPr>
         <w:pStyle w:val="3"/>
       </w:pPr>
-      <w:bookmarkStart w:id="59" w:name="_Toc22459734"/>
-      <w:bookmarkStart w:id="60" w:name="_Toc22460278"/>
+      <w:bookmarkStart w:id="58" w:name="_Toc22459734"/>
+      <w:bookmarkStart w:id="59" w:name="_Toc22460278"/>
       <w:r>
         <w:t>Sử dụng PHPStorm trong bảo trì phần mềm</w:t>
       </w:r>
+      <w:bookmarkEnd w:id="58"/>
       <w:bookmarkEnd w:id="59"/>
-      <w:bookmarkEnd w:id="60"/>
     </w:p>
     <w:p>
       <w:pPr>
@@ -9827,6 +9823,7 @@
       <w:r>
         <w:rPr>
           <w:noProof/>
+          <w:lang w:eastAsia="en-US"/>
         </w:rPr>
         <w:lastRenderedPageBreak/>
         <w:drawing>
@@ -9887,6 +9884,7 @@
       <w:r>
         <w:rPr>
           <w:noProof/>
+          <w:lang w:eastAsia="en-US"/>
         </w:rPr>
         <w:drawing>
           <wp:inline distT="0" distB="0" distL="0" distR="0" wp14:anchorId="46205FB0" wp14:editId="6303D02E">
@@ -9946,6 +9944,7 @@
       <w:r>
         <w:rPr>
           <w:noProof/>
+          <w:lang w:eastAsia="en-US"/>
         </w:rPr>
         <w:lastRenderedPageBreak/>
         <w:drawing>
@@ -10001,6 +10000,7 @@
     <w:p>
       <w:pPr>
         <w:pStyle w:val="5"/>
+        <w:jc w:val="center"/>
         <w:rPr>
           <w:i/>
           <w:szCs w:val="26"/>
@@ -10011,14 +10011,16 @@
           <w:i/>
           <w:szCs w:val="26"/>
         </w:rPr>
-        <w:t>G</w:t>
-      </w:r>
+        <w:t>Giao diện gộp c</w:t>
+      </w:r>
+      <w:bookmarkStart w:id="60" w:name="_GoBack"/>
+      <w:bookmarkEnd w:id="60"/>
       <w:r>
         <w:rPr>
           <w:i/>
           <w:szCs w:val="26"/>
         </w:rPr>
-        <w:t>iao diện gộp code</w:t>
+        <w:t>ode</w:t>
       </w:r>
     </w:p>
     <w:p>
@@ -10032,13 +10034,7 @@
         <w:rPr>
           <w:szCs w:val="26"/>
         </w:rPr>
-        <w:t>G</w:t>
-      </w:r>
-      <w:r>
-        <w:rPr>
-          <w:szCs w:val="26"/>
-        </w:rPr>
-        <w:t>iao diện gộp code</w:t>
+        <w:t>Giao diện gộp code</w:t>
       </w:r>
     </w:p>
     <w:p>
@@ -10046,19 +10042,7 @@
         <w:pStyle w:val="7"/>
       </w:pPr>
       <w:r>
-        <w:t xml:space="preserve">Phần số </w:t>
-      </w:r>
-      <w:r>
-        <w:t>“</w:t>
-      </w:r>
-      <w:r>
-        <w:t>1</w:t>
-      </w:r>
-      <w:r>
-        <w:t>”</w:t>
-      </w:r>
-      <w:r>
-        <w:t xml:space="preserve"> phần phần code của nhánh “dev”</w:t>
+        <w:t>Phần số “1” phần phần code của nhánh “dev”</w:t>
       </w:r>
     </w:p>
     <w:p>
@@ -10066,19 +10050,7 @@
         <w:pStyle w:val="7"/>
       </w:pPr>
       <w:r>
-        <w:t xml:space="preserve">Phần số </w:t>
-      </w:r>
-      <w:r>
-        <w:t>“</w:t>
-      </w:r>
-      <w:r>
-        <w:t>3</w:t>
-      </w:r>
-      <w:r>
-        <w:t>”</w:t>
-      </w:r>
-      <w:r>
-        <w:t xml:space="preserve"> là phần của nhánh hot_fix</w:t>
+        <w:t>Phần số “3” là phần của nhánh hot_fix</w:t>
       </w:r>
     </w:p>
     <w:p>
@@ -10086,19 +10058,7 @@
         <w:pStyle w:val="7"/>
       </w:pPr>
       <w:r>
-        <w:t xml:space="preserve">Phần số </w:t>
-      </w:r>
-      <w:r>
-        <w:t>“</w:t>
-      </w:r>
-      <w:r>
-        <w:t>2</w:t>
-      </w:r>
-      <w:r>
-        <w:t>”</w:t>
-      </w:r>
-      <w:r>
-        <w:t xml:space="preserve"> sẽ là kết quả khi gộp code hoàn thành</w:t>
+        <w:t>Phần số “2” sẽ là kết quả khi gộp code hoàn thành</w:t>
       </w:r>
     </w:p>
     <w:p>
@@ -10118,6 +10078,7 @@
         <w:rPr>
           <w:noProof/>
           <w:szCs w:val="26"/>
+          <w:lang w:eastAsia="en-US"/>
         </w:rPr>
         <w:drawing>
           <wp:inline distT="0" distB="0" distL="0" distR="0" wp14:anchorId="72F58800" wp14:editId="506F62BB">
@@ -11804,7 +11765,7 @@
           <w:rPr>
             <w:noProof/>
           </w:rPr>
-          <w:t>1</w:t>
+          <w:t>17</w:t>
         </w:r>
         <w:r>
           <w:rPr>
@@ -15646,7 +15607,6 @@
     <w:lvl w:ilvl="0" w:tplc="66F2A9BA">
       <w:start w:val="1"/>
       <w:numFmt w:val="decimal"/>
-      <w:pStyle w:val="Heading1Char"/>
       <w:lvlText w:val="%1."/>
       <w:lvlJc w:val="left"/>
       <w:pPr>
@@ -16039,123 +15999,33 @@
   </w:num>
   <w:num w:numId="20">
     <w:abstractNumId w:val="14"/>
-    <w:lvlOverride w:ilvl="0"/>
-    <w:lvlOverride w:ilvl="1"/>
-    <w:lvlOverride w:ilvl="2"/>
-    <w:lvlOverride w:ilvl="3"/>
-    <w:lvlOverride w:ilvl="4"/>
-    <w:lvlOverride w:ilvl="5"/>
-    <w:lvlOverride w:ilvl="6"/>
-    <w:lvlOverride w:ilvl="7"/>
-    <w:lvlOverride w:ilvl="8"/>
   </w:num>
   <w:num w:numId="21">
     <w:abstractNumId w:val="10"/>
-    <w:lvlOverride w:ilvl="0"/>
-    <w:lvlOverride w:ilvl="1"/>
-    <w:lvlOverride w:ilvl="2"/>
-    <w:lvlOverride w:ilvl="3"/>
-    <w:lvlOverride w:ilvl="4"/>
-    <w:lvlOverride w:ilvl="5"/>
-    <w:lvlOverride w:ilvl="6"/>
-    <w:lvlOverride w:ilvl="7"/>
-    <w:lvlOverride w:ilvl="8"/>
   </w:num>
   <w:num w:numId="22">
     <w:abstractNumId w:val="23"/>
-    <w:lvlOverride w:ilvl="0"/>
-    <w:lvlOverride w:ilvl="1"/>
-    <w:lvlOverride w:ilvl="2"/>
-    <w:lvlOverride w:ilvl="3"/>
-    <w:lvlOverride w:ilvl="4"/>
-    <w:lvlOverride w:ilvl="5"/>
-    <w:lvlOverride w:ilvl="6"/>
-    <w:lvlOverride w:ilvl="7"/>
-    <w:lvlOverride w:ilvl="8"/>
   </w:num>
   <w:num w:numId="23">
     <w:abstractNumId w:val="24"/>
-    <w:lvlOverride w:ilvl="0"/>
-    <w:lvlOverride w:ilvl="1"/>
-    <w:lvlOverride w:ilvl="2"/>
-    <w:lvlOverride w:ilvl="3"/>
-    <w:lvlOverride w:ilvl="4"/>
-    <w:lvlOverride w:ilvl="5"/>
-    <w:lvlOverride w:ilvl="6"/>
-    <w:lvlOverride w:ilvl="7"/>
-    <w:lvlOverride w:ilvl="8"/>
   </w:num>
   <w:num w:numId="24">
     <w:abstractNumId w:val="26"/>
-    <w:lvlOverride w:ilvl="0"/>
-    <w:lvlOverride w:ilvl="1"/>
-    <w:lvlOverride w:ilvl="2"/>
-    <w:lvlOverride w:ilvl="3"/>
-    <w:lvlOverride w:ilvl="4"/>
-    <w:lvlOverride w:ilvl="5"/>
-    <w:lvlOverride w:ilvl="6"/>
-    <w:lvlOverride w:ilvl="7"/>
-    <w:lvlOverride w:ilvl="8"/>
   </w:num>
   <w:num w:numId="25">
     <w:abstractNumId w:val="12"/>
-    <w:lvlOverride w:ilvl="0"/>
-    <w:lvlOverride w:ilvl="1"/>
-    <w:lvlOverride w:ilvl="2"/>
-    <w:lvlOverride w:ilvl="3"/>
-    <w:lvlOverride w:ilvl="4"/>
-    <w:lvlOverride w:ilvl="5"/>
-    <w:lvlOverride w:ilvl="6"/>
-    <w:lvlOverride w:ilvl="7"/>
-    <w:lvlOverride w:ilvl="8"/>
   </w:num>
   <w:num w:numId="26">
     <w:abstractNumId w:val="29"/>
-    <w:lvlOverride w:ilvl="0"/>
-    <w:lvlOverride w:ilvl="1"/>
-    <w:lvlOverride w:ilvl="2"/>
-    <w:lvlOverride w:ilvl="3"/>
-    <w:lvlOverride w:ilvl="4"/>
-    <w:lvlOverride w:ilvl="5"/>
-    <w:lvlOverride w:ilvl="6"/>
-    <w:lvlOverride w:ilvl="7"/>
-    <w:lvlOverride w:ilvl="8"/>
   </w:num>
   <w:num w:numId="27">
     <w:abstractNumId w:val="35"/>
-    <w:lvlOverride w:ilvl="0"/>
-    <w:lvlOverride w:ilvl="1"/>
-    <w:lvlOverride w:ilvl="2"/>
-    <w:lvlOverride w:ilvl="3"/>
-    <w:lvlOverride w:ilvl="4"/>
-    <w:lvlOverride w:ilvl="5"/>
-    <w:lvlOverride w:ilvl="6"/>
-    <w:lvlOverride w:ilvl="7"/>
-    <w:lvlOverride w:ilvl="8"/>
   </w:num>
   <w:num w:numId="28">
     <w:abstractNumId w:val="4"/>
-    <w:lvlOverride w:ilvl="0"/>
-    <w:lvlOverride w:ilvl="1"/>
-    <w:lvlOverride w:ilvl="2"/>
-    <w:lvlOverride w:ilvl="3"/>
-    <w:lvlOverride w:ilvl="4"/>
-    <w:lvlOverride w:ilvl="5"/>
-    <w:lvlOverride w:ilvl="6"/>
-    <w:lvlOverride w:ilvl="7"/>
-    <w:lvlOverride w:ilvl="8"/>
   </w:num>
   <w:num w:numId="29">
     <w:abstractNumId w:val="19"/>
-    <w:lvlOverride w:ilvl="0"/>
-    <w:lvlOverride w:ilvl="1"/>
-    <w:lvlOverride w:ilvl="2"/>
-    <w:lvlOverride w:ilvl="3"/>
-    <w:lvlOverride w:ilvl="4"/>
-    <w:lvlOverride w:ilvl="5"/>
-    <w:lvlOverride w:ilvl="6"/>
-    <w:lvlOverride w:ilvl="7"/>
-    <w:lvlOverride w:ilvl="8"/>
   </w:num>
   <w:num w:numId="30">
     <w:abstractNumId w:val="5"/>
@@ -16189,87 +16059,24 @@
   </w:num>
   <w:num w:numId="31">
     <w:abstractNumId w:val="22"/>
-    <w:lvlOverride w:ilvl="0"/>
-    <w:lvlOverride w:ilvl="1"/>
-    <w:lvlOverride w:ilvl="2"/>
-    <w:lvlOverride w:ilvl="3"/>
-    <w:lvlOverride w:ilvl="4"/>
-    <w:lvlOverride w:ilvl="5"/>
-    <w:lvlOverride w:ilvl="6"/>
-    <w:lvlOverride w:ilvl="7"/>
-    <w:lvlOverride w:ilvl="8"/>
   </w:num>
   <w:num w:numId="32">
     <w:abstractNumId w:val="17"/>
-    <w:lvlOverride w:ilvl="0"/>
-    <w:lvlOverride w:ilvl="1"/>
-    <w:lvlOverride w:ilvl="2"/>
-    <w:lvlOverride w:ilvl="3"/>
-    <w:lvlOverride w:ilvl="4"/>
-    <w:lvlOverride w:ilvl="5"/>
-    <w:lvlOverride w:ilvl="6"/>
-    <w:lvlOverride w:ilvl="7"/>
-    <w:lvlOverride w:ilvl="8"/>
   </w:num>
   <w:num w:numId="33">
     <w:abstractNumId w:val="36"/>
-    <w:lvlOverride w:ilvl="0"/>
-    <w:lvlOverride w:ilvl="1"/>
-    <w:lvlOverride w:ilvl="2"/>
-    <w:lvlOverride w:ilvl="3"/>
-    <w:lvlOverride w:ilvl="4"/>
-    <w:lvlOverride w:ilvl="5"/>
-    <w:lvlOverride w:ilvl="6"/>
-    <w:lvlOverride w:ilvl="7"/>
-    <w:lvlOverride w:ilvl="8"/>
   </w:num>
   <w:num w:numId="34">
     <w:abstractNumId w:val="30"/>
-    <w:lvlOverride w:ilvl="0"/>
-    <w:lvlOverride w:ilvl="1"/>
-    <w:lvlOverride w:ilvl="2"/>
-    <w:lvlOverride w:ilvl="3"/>
-    <w:lvlOverride w:ilvl="4"/>
-    <w:lvlOverride w:ilvl="5"/>
-    <w:lvlOverride w:ilvl="6"/>
-    <w:lvlOverride w:ilvl="7"/>
-    <w:lvlOverride w:ilvl="8"/>
   </w:num>
   <w:num w:numId="35">
     <w:abstractNumId w:val="7"/>
-    <w:lvlOverride w:ilvl="0"/>
-    <w:lvlOverride w:ilvl="1"/>
-    <w:lvlOverride w:ilvl="2"/>
-    <w:lvlOverride w:ilvl="3"/>
-    <w:lvlOverride w:ilvl="4"/>
-    <w:lvlOverride w:ilvl="5"/>
-    <w:lvlOverride w:ilvl="6"/>
-    <w:lvlOverride w:ilvl="7"/>
-    <w:lvlOverride w:ilvl="8"/>
   </w:num>
   <w:num w:numId="36">
     <w:abstractNumId w:val="18"/>
-    <w:lvlOverride w:ilvl="0"/>
-    <w:lvlOverride w:ilvl="1"/>
-    <w:lvlOverride w:ilvl="2"/>
-    <w:lvlOverride w:ilvl="3"/>
-    <w:lvlOverride w:ilvl="4"/>
-    <w:lvlOverride w:ilvl="5"/>
-    <w:lvlOverride w:ilvl="6"/>
-    <w:lvlOverride w:ilvl="7"/>
-    <w:lvlOverride w:ilvl="8"/>
   </w:num>
   <w:num w:numId="37">
     <w:abstractNumId w:val="28"/>
-    <w:lvlOverride w:ilvl="0"/>
-    <w:lvlOverride w:ilvl="1"/>
-    <w:lvlOverride w:ilvl="2"/>
-    <w:lvlOverride w:ilvl="3"/>
-    <w:lvlOverride w:ilvl="4"/>
-    <w:lvlOverride w:ilvl="5"/>
-    <w:lvlOverride w:ilvl="6"/>
-    <w:lvlOverride w:ilvl="7"/>
-    <w:lvlOverride w:ilvl="8"/>
   </w:num>
   <w:num w:numId="38">
     <w:abstractNumId w:val="0"/>
@@ -16339,63 +16146,18 @@
   </w:num>
   <w:num w:numId="42">
     <w:abstractNumId w:val="8"/>
-    <w:lvlOverride w:ilvl="0"/>
-    <w:lvlOverride w:ilvl="1"/>
-    <w:lvlOverride w:ilvl="2"/>
-    <w:lvlOverride w:ilvl="3"/>
-    <w:lvlOverride w:ilvl="4"/>
-    <w:lvlOverride w:ilvl="5"/>
-    <w:lvlOverride w:ilvl="6"/>
-    <w:lvlOverride w:ilvl="7"/>
-    <w:lvlOverride w:ilvl="8"/>
   </w:num>
   <w:num w:numId="43">
     <w:abstractNumId w:val="21"/>
-    <w:lvlOverride w:ilvl="0"/>
-    <w:lvlOverride w:ilvl="1"/>
-    <w:lvlOverride w:ilvl="2"/>
-    <w:lvlOverride w:ilvl="3"/>
-    <w:lvlOverride w:ilvl="4"/>
-    <w:lvlOverride w:ilvl="5"/>
-    <w:lvlOverride w:ilvl="6"/>
-    <w:lvlOverride w:ilvl="7"/>
-    <w:lvlOverride w:ilvl="8"/>
   </w:num>
   <w:num w:numId="44">
     <w:abstractNumId w:val="1"/>
-    <w:lvlOverride w:ilvl="0"/>
-    <w:lvlOverride w:ilvl="1"/>
-    <w:lvlOverride w:ilvl="2"/>
-    <w:lvlOverride w:ilvl="3"/>
-    <w:lvlOverride w:ilvl="4"/>
-    <w:lvlOverride w:ilvl="5"/>
-    <w:lvlOverride w:ilvl="6"/>
-    <w:lvlOverride w:ilvl="7"/>
-    <w:lvlOverride w:ilvl="8"/>
   </w:num>
   <w:num w:numId="45">
     <w:abstractNumId w:val="13"/>
-    <w:lvlOverride w:ilvl="0"/>
-    <w:lvlOverride w:ilvl="1"/>
-    <w:lvlOverride w:ilvl="2"/>
-    <w:lvlOverride w:ilvl="3"/>
-    <w:lvlOverride w:ilvl="4"/>
-    <w:lvlOverride w:ilvl="5"/>
-    <w:lvlOverride w:ilvl="6"/>
-    <w:lvlOverride w:ilvl="7"/>
-    <w:lvlOverride w:ilvl="8"/>
   </w:num>
   <w:num w:numId="46">
     <w:abstractNumId w:val="20"/>
-    <w:lvlOverride w:ilvl="0"/>
-    <w:lvlOverride w:ilvl="1"/>
-    <w:lvlOverride w:ilvl="2"/>
-    <w:lvlOverride w:ilvl="3"/>
-    <w:lvlOverride w:ilvl="4"/>
-    <w:lvlOverride w:ilvl="5"/>
-    <w:lvlOverride w:ilvl="6"/>
-    <w:lvlOverride w:ilvl="7"/>
-    <w:lvlOverride w:ilvl="8"/>
   </w:num>
   <w:num w:numId="47">
     <w:abstractNumId w:val="34"/>
@@ -17618,7 +17380,7 @@
 </file>
 
 <file path=customXml/itemProps1.xml><?xml version="1.0" encoding="utf-8"?>
-<ds:datastoreItem xmlns:ds="http://schemas.openxmlformats.org/officeDocument/2006/customXml" ds:itemID="{392AF8E2-B2F2-49A6-AF06-22ED6FD82671}">
+<ds:datastoreItem xmlns:ds="http://schemas.openxmlformats.org/officeDocument/2006/customXml" ds:itemID="{74550E03-427E-4BB4-8033-2ECE88D844CA}">
   <ds:schemaRefs>
     <ds:schemaRef ds:uri="http://schemas.openxmlformats.org/officeDocument/2006/bibliography"/>
   </ds:schemaRefs>

</xml_diff>